<commit_message>
Added logs, pptx, photos
</commit_message>
<xml_diff>
--- a/DOC/data.docx
+++ b/DOC/data.docx
@@ -835,21 +835,7 @@
               <w:rPr>
                 <w:i/>
               </w:rPr>
-              <w:t xml:space="preserve">Включение нагрева </w:t>
-            </w:r>
-            <w:proofErr w:type="spellStart"/>
-            <w:r>
-              <w:rPr>
-                <w:i/>
-              </w:rPr>
-              <w:t>нихромовой</w:t>
-            </w:r>
-            <w:proofErr w:type="spellEnd"/>
-            <w:r>
-              <w:rPr>
-                <w:i/>
-              </w:rPr>
-              <w:t xml:space="preserve"> нити с помощью реле</w:t>
+              <w:t>Включение нагрева нихромовой нити с помощью реле</w:t>
             </w:r>
           </w:p>
           <w:p>
@@ -1536,7 +1522,6 @@
               </w:rPr>
               <w:t xml:space="preserve">Модуль </w:t>
             </w:r>
-            <w:proofErr w:type="spellStart"/>
             <w:r>
               <w:rPr>
                 <w:b/>
@@ -1545,7 +1530,6 @@
               </w:rPr>
               <w:t>RadConterX</w:t>
             </w:r>
-            <w:proofErr w:type="spellEnd"/>
             <w:r>
               <w:rPr>
                 <w:b/>
@@ -2001,9 +1985,125 @@
           </w:tcPr>
           <w:p>
             <w:pPr>
-              <w:widowControl w:val="0"/>
-              <w:spacing w:line="240" w:lineRule="auto"/>
-            </w:pPr>
+              <w:pStyle w:val="3"/>
+            </w:pPr>
+            <w:r>
+              <w:t>Работало исправно</w:t>
+            </w:r>
+          </w:p>
+          <w:p>
+            <w:pPr>
+              <w:numPr>
+                <w:ilvl w:val="0"/>
+                <w:numId w:val="4"/>
+              </w:numPr>
+              <w:spacing w:before="100" w:beforeAutospacing="1" w:after="100" w:afterAutospacing="1" w:line="240" w:lineRule="auto"/>
+            </w:pPr>
+            <w:r>
+              <w:t xml:space="preserve">Главный </w:t>
+            </w:r>
+            <w:r>
+              <w:rPr>
+                <w:b/>
+                <w:bCs/>
+              </w:rPr>
+              <w:t>контроллер</w:t>
+            </w:r>
+          </w:p>
+          <w:p>
+            <w:pPr>
+              <w:numPr>
+                <w:ilvl w:val="0"/>
+                <w:numId w:val="4"/>
+              </w:numPr>
+              <w:spacing w:before="100" w:beforeAutospacing="1" w:after="100" w:afterAutospacing="1" w:line="240" w:lineRule="auto"/>
+            </w:pPr>
+            <w:r>
+              <w:rPr>
+                <w:b/>
+                <w:bCs/>
+              </w:rPr>
+              <w:t xml:space="preserve">IMU </w:t>
+            </w:r>
+            <w:r>
+              <w:t>(Инерциальный измерительный блок)</w:t>
+            </w:r>
+          </w:p>
+          <w:p>
+            <w:pPr>
+              <w:numPr>
+                <w:ilvl w:val="0"/>
+                <w:numId w:val="4"/>
+              </w:numPr>
+              <w:spacing w:before="100" w:beforeAutospacing="1" w:after="100" w:afterAutospacing="1" w:line="240" w:lineRule="auto"/>
+            </w:pPr>
+            <w:r>
+              <w:rPr>
+                <w:b/>
+                <w:bCs/>
+              </w:rPr>
+              <w:t>Сцинтилляторы</w:t>
+            </w:r>
+          </w:p>
+          <w:p>
+            <w:pPr>
+              <w:numPr>
+                <w:ilvl w:val="0"/>
+                <w:numId w:val="4"/>
+              </w:numPr>
+              <w:spacing w:before="100" w:beforeAutospacing="1" w:after="100" w:afterAutospacing="1" w:line="240" w:lineRule="auto"/>
+            </w:pPr>
+            <w:r>
+              <w:t xml:space="preserve">Плата захвата </w:t>
+            </w:r>
+            <w:r>
+              <w:rPr>
+                <w:b/>
+                <w:bCs/>
+              </w:rPr>
+              <w:t>RadCounterX4</w:t>
+            </w:r>
+          </w:p>
+          <w:p>
+            <w:pPr>
+              <w:numPr>
+                <w:ilvl w:val="0"/>
+                <w:numId w:val="4"/>
+              </w:numPr>
+              <w:spacing w:before="100" w:beforeAutospacing="1" w:after="100" w:afterAutospacing="1" w:line="240" w:lineRule="auto"/>
+            </w:pPr>
+            <w:r>
+              <w:t xml:space="preserve">Регулятор температуры </w:t>
+            </w:r>
+            <w:r>
+              <w:rPr>
+                <w:b/>
+                <w:bCs/>
+              </w:rPr>
+              <w:t>АКБ</w:t>
+            </w:r>
+          </w:p>
+          <w:p>
+            <w:pPr>
+              <w:numPr>
+                <w:ilvl w:val="0"/>
+                <w:numId w:val="4"/>
+              </w:numPr>
+              <w:spacing w:before="100" w:beforeAutospacing="1" w:after="100" w:afterAutospacing="1" w:line="240" w:lineRule="auto"/>
+            </w:pPr>
+            <w:r>
+              <w:t>"</w:t>
+            </w:r>
+            <w:r>
+              <w:rPr>
+                <w:b/>
+                <w:bCs/>
+              </w:rPr>
+              <w:t>Черный ящик</w:t>
+            </w:r>
+            <w:r>
+              <w:t>" (SD и EEPROM)</w:t>
+            </w:r>
           </w:p>
         </w:tc>
       </w:tr>
@@ -2026,6 +2126,7 @@
               <w:jc w:val="center"/>
             </w:pPr>
             <w:r>
+              <w:lastRenderedPageBreak/>
               <w:t>8</w:t>
             </w:r>
           </w:p>
@@ -2094,6 +2195,88 @@
           </w:tcPr>
           <w:p>
             <w:pPr>
+              <w:pStyle w:val="3"/>
+            </w:pPr>
+            <w:r>
+              <w:t>Возникли проблемы</w:t>
+            </w:r>
+          </w:p>
+          <w:p>
+            <w:pPr>
+              <w:numPr>
+                <w:ilvl w:val="0"/>
+                <w:numId w:val="5"/>
+              </w:numPr>
+              <w:spacing w:before="100" w:beforeAutospacing="1" w:after="100" w:afterAutospacing="1" w:line="240" w:lineRule="auto"/>
+            </w:pPr>
+            <w:r>
+              <w:rPr>
+                <w:b/>
+                <w:bCs/>
+              </w:rPr>
+              <w:t>Связь LoRa:</w:t>
+            </w:r>
+            <w:r>
+              <w:t xml:space="preserve"> потеряна на высоте около 3 км.</w:t>
+            </w:r>
+          </w:p>
+          <w:p>
+            <w:pPr>
+              <w:numPr>
+                <w:ilvl w:val="1"/>
+                <w:numId w:val="5"/>
+              </w:numPr>
+              <w:spacing w:before="100" w:beforeAutospacing="1" w:after="100" w:afterAutospacing="1" w:line="240" w:lineRule="auto"/>
+            </w:pPr>
+            <w:r>
+              <w:rPr>
+                <w:rStyle w:val="ab"/>
+              </w:rPr>
+              <w:t>Вероятные причины:</w:t>
+            </w:r>
+            <w:r>
+              <w:t xml:space="preserve"> несовершенство конструкции антенны и помехи от наземных глушилок на частоте 433 МГц.</w:t>
+            </w:r>
+          </w:p>
+          <w:p>
+            <w:pPr>
+              <w:numPr>
+                <w:ilvl w:val="0"/>
+                <w:numId w:val="5"/>
+              </w:numPr>
+              <w:spacing w:before="100" w:beforeAutospacing="1" w:after="100" w:afterAutospacing="1" w:line="240" w:lineRule="auto"/>
+            </w:pPr>
+            <w:r>
+              <w:rPr>
+                <w:b/>
+                <w:bCs/>
+              </w:rPr>
+              <w:t>GPS:</w:t>
+            </w:r>
+            <w:r>
+              <w:t xml:space="preserve"> не работал на всём протяжении полёта.</w:t>
+            </w:r>
+          </w:p>
+          <w:p>
+            <w:pPr>
+              <w:numPr>
+                <w:ilvl w:val="1"/>
+                <w:numId w:val="5"/>
+              </w:numPr>
+              <w:spacing w:before="100" w:beforeAutospacing="1" w:after="100" w:afterAutospacing="1" w:line="240" w:lineRule="auto"/>
+            </w:pPr>
+            <w:r>
+              <w:rPr>
+                <w:rStyle w:val="ab"/>
+              </w:rPr>
+              <w:t>Причина:</w:t>
+            </w:r>
+            <w:r>
+              <w:t xml:space="preserve"> сильное воздействие наземных глушилок.</w:t>
+            </w:r>
+          </w:p>
+          <w:p>
+            <w:pPr>
               <w:widowControl w:val="0"/>
               <w:spacing w:line="240" w:lineRule="auto"/>
             </w:pPr>
@@ -2140,11 +2323,7 @@
               <w:spacing w:line="240" w:lineRule="auto"/>
             </w:pPr>
             <w:r>
-              <w:t xml:space="preserve">Результат исследования, научный вывод: подтверждение или опровержение сформулированной ранее </w:t>
-            </w:r>
-            <w:r>
-              <w:lastRenderedPageBreak/>
-              <w:t>гипотезы</w:t>
+              <w:t>Результат исследования, научный вывод: подтверждение или опровержение сформулированной ранее гипотезы</w:t>
             </w:r>
           </w:p>
         </w:tc>
@@ -2165,7 +2344,6 @@
               <w:spacing w:line="240" w:lineRule="auto"/>
             </w:pPr>
             <w:r>
-              <w:lastRenderedPageBreak/>
               <w:t>Не более 60 слов</w:t>
             </w:r>
           </w:p>
@@ -2185,7 +2363,54 @@
             <w:pPr>
               <w:widowControl w:val="0"/>
               <w:spacing w:line="240" w:lineRule="auto"/>
-            </w:pPr>
+              <w:rPr>
+                <w:lang w:val="ru-RU"/>
+              </w:rPr>
+            </w:pPr>
+            <w:r>
+              <w:rPr>
+                <w:lang w:val="ru-RU"/>
+              </w:rPr>
+              <w:t xml:space="preserve">Экспериментально подтвердили гипотезу – материалы с наночастицами действительно защитили датчики от радиации. Максимальный фон был зарегистрирован датчиком без защиты, минимальный – с защитой с использованием </w:t>
+            </w:r>
+            <m:oMath>
+              <m:r>
+                <w:rPr>
+                  <w:rFonts w:ascii="Cambria Math" w:hAnsi="Cambria Math"/>
+                  <w:lang w:val="ru-RU"/>
+                </w:rPr>
+                <m:t>Ca</m:t>
+              </m:r>
+              <m:sSub>
+                <m:sSubPr>
+                  <m:ctrlPr>
+                    <w:rPr>
+                      <w:rFonts w:ascii="Cambria Math" w:hAnsi="Cambria Math"/>
+                      <w:i/>
+                      <w:lang w:val="ru-RU"/>
+                    </w:rPr>
+                  </m:ctrlPr>
+                </m:sSubPr>
+                <m:e>
+                  <m:r>
+                    <w:rPr>
+                      <w:rFonts w:ascii="Cambria Math" w:hAnsi="Cambria Math"/>
+                      <w:lang w:val="ru-RU"/>
+                    </w:rPr>
+                    <m:t>O</m:t>
+                  </m:r>
+                </m:e>
+                <m:sub>
+                  <m:r>
+                    <w:rPr>
+                      <w:rFonts w:ascii="Cambria Math" w:hAnsi="Cambria Math"/>
+                      <w:lang w:val="ru-RU"/>
+                    </w:rPr>
+                    <m:t>2</m:t>
+                  </m:r>
+                </m:sub>
+              </m:sSub>
+            </m:oMath>
           </w:p>
         </w:tc>
       </w:tr>
@@ -2271,16 +2496,8 @@
               <w:rPr>
                 <w:b/>
               </w:rPr>
-              <w:t>.</w:t>
-            </w:r>
-            <w:proofErr w:type="spellStart"/>
-            <w:r>
-              <w:rPr>
-                <w:b/>
-              </w:rPr>
-              <w:t>txt</w:t>
-            </w:r>
-            <w:proofErr w:type="spellEnd"/>
+              <w:t>.txt</w:t>
+            </w:r>
             <w:r>
               <w:t>”</w:t>
             </w:r>
@@ -2672,6 +2889,304 @@
     </w:lvl>
   </w:abstractNum>
   <w:abstractNum w:abstractNumId="2" w15:restartNumberingAfterBreak="0">
+    <w:nsid w:val="19CE299E"/>
+    <w:multiLevelType w:val="multilevel"/>
+    <w:tmpl w:val="7E2E3D80"/>
+    <w:lvl w:ilvl="0">
+      <w:start w:val="1"/>
+      <w:numFmt w:val="bullet"/>
+      <w:lvlText w:val=""/>
+      <w:lvlJc w:val="left"/>
+      <w:pPr>
+        <w:tabs>
+          <w:tab w:val="num" w:pos="720"/>
+        </w:tabs>
+        <w:ind w:left="720" w:hanging="360"/>
+      </w:pPr>
+      <w:rPr>
+        <w:rFonts w:ascii="Symbol" w:hAnsi="Symbol" w:hint="default"/>
+        <w:sz w:val="20"/>
+      </w:rPr>
+    </w:lvl>
+    <w:lvl w:ilvl="1">
+      <w:start w:val="1"/>
+      <w:numFmt w:val="bullet"/>
+      <w:lvlText w:val="o"/>
+      <w:lvlJc w:val="left"/>
+      <w:pPr>
+        <w:tabs>
+          <w:tab w:val="num" w:pos="1440"/>
+        </w:tabs>
+        <w:ind w:left="1440" w:hanging="360"/>
+      </w:pPr>
+      <w:rPr>
+        <w:rFonts w:ascii="Courier New" w:hAnsi="Courier New" w:hint="default"/>
+        <w:sz w:val="20"/>
+      </w:rPr>
+    </w:lvl>
+    <w:lvl w:ilvl="2" w:tentative="1">
+      <w:start w:val="1"/>
+      <w:numFmt w:val="bullet"/>
+      <w:lvlText w:val=""/>
+      <w:lvlJc w:val="left"/>
+      <w:pPr>
+        <w:tabs>
+          <w:tab w:val="num" w:pos="2160"/>
+        </w:tabs>
+        <w:ind w:left="2160" w:hanging="360"/>
+      </w:pPr>
+      <w:rPr>
+        <w:rFonts w:ascii="Wingdings" w:hAnsi="Wingdings" w:hint="default"/>
+        <w:sz w:val="20"/>
+      </w:rPr>
+    </w:lvl>
+    <w:lvl w:ilvl="3" w:tentative="1">
+      <w:start w:val="1"/>
+      <w:numFmt w:val="bullet"/>
+      <w:lvlText w:val=""/>
+      <w:lvlJc w:val="left"/>
+      <w:pPr>
+        <w:tabs>
+          <w:tab w:val="num" w:pos="2880"/>
+        </w:tabs>
+        <w:ind w:left="2880" w:hanging="360"/>
+      </w:pPr>
+      <w:rPr>
+        <w:rFonts w:ascii="Wingdings" w:hAnsi="Wingdings" w:hint="default"/>
+        <w:sz w:val="20"/>
+      </w:rPr>
+    </w:lvl>
+    <w:lvl w:ilvl="4" w:tentative="1">
+      <w:start w:val="1"/>
+      <w:numFmt w:val="bullet"/>
+      <w:lvlText w:val=""/>
+      <w:lvlJc w:val="left"/>
+      <w:pPr>
+        <w:tabs>
+          <w:tab w:val="num" w:pos="3600"/>
+        </w:tabs>
+        <w:ind w:left="3600" w:hanging="360"/>
+      </w:pPr>
+      <w:rPr>
+        <w:rFonts w:ascii="Wingdings" w:hAnsi="Wingdings" w:hint="default"/>
+        <w:sz w:val="20"/>
+      </w:rPr>
+    </w:lvl>
+    <w:lvl w:ilvl="5" w:tentative="1">
+      <w:start w:val="1"/>
+      <w:numFmt w:val="bullet"/>
+      <w:lvlText w:val=""/>
+      <w:lvlJc w:val="left"/>
+      <w:pPr>
+        <w:tabs>
+          <w:tab w:val="num" w:pos="4320"/>
+        </w:tabs>
+        <w:ind w:left="4320" w:hanging="360"/>
+      </w:pPr>
+      <w:rPr>
+        <w:rFonts w:ascii="Wingdings" w:hAnsi="Wingdings" w:hint="default"/>
+        <w:sz w:val="20"/>
+      </w:rPr>
+    </w:lvl>
+    <w:lvl w:ilvl="6" w:tentative="1">
+      <w:start w:val="1"/>
+      <w:numFmt w:val="bullet"/>
+      <w:lvlText w:val=""/>
+      <w:lvlJc w:val="left"/>
+      <w:pPr>
+        <w:tabs>
+          <w:tab w:val="num" w:pos="5040"/>
+        </w:tabs>
+        <w:ind w:left="5040" w:hanging="360"/>
+      </w:pPr>
+      <w:rPr>
+        <w:rFonts w:ascii="Wingdings" w:hAnsi="Wingdings" w:hint="default"/>
+        <w:sz w:val="20"/>
+      </w:rPr>
+    </w:lvl>
+    <w:lvl w:ilvl="7" w:tentative="1">
+      <w:start w:val="1"/>
+      <w:numFmt w:val="bullet"/>
+      <w:lvlText w:val=""/>
+      <w:lvlJc w:val="left"/>
+      <w:pPr>
+        <w:tabs>
+          <w:tab w:val="num" w:pos="5760"/>
+        </w:tabs>
+        <w:ind w:left="5760" w:hanging="360"/>
+      </w:pPr>
+      <w:rPr>
+        <w:rFonts w:ascii="Wingdings" w:hAnsi="Wingdings" w:hint="default"/>
+        <w:sz w:val="20"/>
+      </w:rPr>
+    </w:lvl>
+    <w:lvl w:ilvl="8" w:tentative="1">
+      <w:start w:val="1"/>
+      <w:numFmt w:val="bullet"/>
+      <w:lvlText w:val=""/>
+      <w:lvlJc w:val="left"/>
+      <w:pPr>
+        <w:tabs>
+          <w:tab w:val="num" w:pos="6480"/>
+        </w:tabs>
+        <w:ind w:left="6480" w:hanging="360"/>
+      </w:pPr>
+      <w:rPr>
+        <w:rFonts w:ascii="Wingdings" w:hAnsi="Wingdings" w:hint="default"/>
+        <w:sz w:val="20"/>
+      </w:rPr>
+    </w:lvl>
+  </w:abstractNum>
+  <w:abstractNum w:abstractNumId="3" w15:restartNumberingAfterBreak="0">
+    <w:nsid w:val="24BD3069"/>
+    <w:multiLevelType w:val="multilevel"/>
+    <w:tmpl w:val="C4E623D6"/>
+    <w:lvl w:ilvl="0">
+      <w:start w:val="1"/>
+      <w:numFmt w:val="bullet"/>
+      <w:lvlText w:val=""/>
+      <w:lvlJc w:val="left"/>
+      <w:pPr>
+        <w:tabs>
+          <w:tab w:val="num" w:pos="720"/>
+        </w:tabs>
+        <w:ind w:left="720" w:hanging="360"/>
+      </w:pPr>
+      <w:rPr>
+        <w:rFonts w:ascii="Symbol" w:hAnsi="Symbol" w:hint="default"/>
+        <w:sz w:val="20"/>
+      </w:rPr>
+    </w:lvl>
+    <w:lvl w:ilvl="1" w:tentative="1">
+      <w:start w:val="1"/>
+      <w:numFmt w:val="bullet"/>
+      <w:lvlText w:val="o"/>
+      <w:lvlJc w:val="left"/>
+      <w:pPr>
+        <w:tabs>
+          <w:tab w:val="num" w:pos="1440"/>
+        </w:tabs>
+        <w:ind w:left="1440" w:hanging="360"/>
+      </w:pPr>
+      <w:rPr>
+        <w:rFonts w:ascii="Courier New" w:hAnsi="Courier New" w:hint="default"/>
+        <w:sz w:val="20"/>
+      </w:rPr>
+    </w:lvl>
+    <w:lvl w:ilvl="2" w:tentative="1">
+      <w:start w:val="1"/>
+      <w:numFmt w:val="bullet"/>
+      <w:lvlText w:val=""/>
+      <w:lvlJc w:val="left"/>
+      <w:pPr>
+        <w:tabs>
+          <w:tab w:val="num" w:pos="2160"/>
+        </w:tabs>
+        <w:ind w:left="2160" w:hanging="360"/>
+      </w:pPr>
+      <w:rPr>
+        <w:rFonts w:ascii="Wingdings" w:hAnsi="Wingdings" w:hint="default"/>
+        <w:sz w:val="20"/>
+      </w:rPr>
+    </w:lvl>
+    <w:lvl w:ilvl="3" w:tentative="1">
+      <w:start w:val="1"/>
+      <w:numFmt w:val="bullet"/>
+      <w:lvlText w:val=""/>
+      <w:lvlJc w:val="left"/>
+      <w:pPr>
+        <w:tabs>
+          <w:tab w:val="num" w:pos="2880"/>
+        </w:tabs>
+        <w:ind w:left="2880" w:hanging="360"/>
+      </w:pPr>
+      <w:rPr>
+        <w:rFonts w:ascii="Wingdings" w:hAnsi="Wingdings" w:hint="default"/>
+        <w:sz w:val="20"/>
+      </w:rPr>
+    </w:lvl>
+    <w:lvl w:ilvl="4" w:tentative="1">
+      <w:start w:val="1"/>
+      <w:numFmt w:val="bullet"/>
+      <w:lvlText w:val=""/>
+      <w:lvlJc w:val="left"/>
+      <w:pPr>
+        <w:tabs>
+          <w:tab w:val="num" w:pos="3600"/>
+        </w:tabs>
+        <w:ind w:left="3600" w:hanging="360"/>
+      </w:pPr>
+      <w:rPr>
+        <w:rFonts w:ascii="Wingdings" w:hAnsi="Wingdings" w:hint="default"/>
+        <w:sz w:val="20"/>
+      </w:rPr>
+    </w:lvl>
+    <w:lvl w:ilvl="5" w:tentative="1">
+      <w:start w:val="1"/>
+      <w:numFmt w:val="bullet"/>
+      <w:lvlText w:val=""/>
+      <w:lvlJc w:val="left"/>
+      <w:pPr>
+        <w:tabs>
+          <w:tab w:val="num" w:pos="4320"/>
+        </w:tabs>
+        <w:ind w:left="4320" w:hanging="360"/>
+      </w:pPr>
+      <w:rPr>
+        <w:rFonts w:ascii="Wingdings" w:hAnsi="Wingdings" w:hint="default"/>
+        <w:sz w:val="20"/>
+      </w:rPr>
+    </w:lvl>
+    <w:lvl w:ilvl="6" w:tentative="1">
+      <w:start w:val="1"/>
+      <w:numFmt w:val="bullet"/>
+      <w:lvlText w:val=""/>
+      <w:lvlJc w:val="left"/>
+      <w:pPr>
+        <w:tabs>
+          <w:tab w:val="num" w:pos="5040"/>
+        </w:tabs>
+        <w:ind w:left="5040" w:hanging="360"/>
+      </w:pPr>
+      <w:rPr>
+        <w:rFonts w:ascii="Wingdings" w:hAnsi="Wingdings" w:hint="default"/>
+        <w:sz w:val="20"/>
+      </w:rPr>
+    </w:lvl>
+    <w:lvl w:ilvl="7" w:tentative="1">
+      <w:start w:val="1"/>
+      <w:numFmt w:val="bullet"/>
+      <w:lvlText w:val=""/>
+      <w:lvlJc w:val="left"/>
+      <w:pPr>
+        <w:tabs>
+          <w:tab w:val="num" w:pos="5760"/>
+        </w:tabs>
+        <w:ind w:left="5760" w:hanging="360"/>
+      </w:pPr>
+      <w:rPr>
+        <w:rFonts w:ascii="Wingdings" w:hAnsi="Wingdings" w:hint="default"/>
+        <w:sz w:val="20"/>
+      </w:rPr>
+    </w:lvl>
+    <w:lvl w:ilvl="8" w:tentative="1">
+      <w:start w:val="1"/>
+      <w:numFmt w:val="bullet"/>
+      <w:lvlText w:val=""/>
+      <w:lvlJc w:val="left"/>
+      <w:pPr>
+        <w:tabs>
+          <w:tab w:val="num" w:pos="6480"/>
+        </w:tabs>
+        <w:ind w:left="6480" w:hanging="360"/>
+      </w:pPr>
+      <w:rPr>
+        <w:rFonts w:ascii="Wingdings" w:hAnsi="Wingdings" w:hint="default"/>
+        <w:sz w:val="20"/>
+      </w:rPr>
+    </w:lvl>
+  </w:abstractNum>
+  <w:abstractNum w:abstractNumId="4" w15:restartNumberingAfterBreak="0">
     <w:nsid w:val="608E6ADE"/>
     <w:multiLevelType w:val="multilevel"/>
     <w:tmpl w:val="1C84737E"/>
@@ -2785,13 +3300,19 @@
     </w:lvl>
   </w:abstractNum>
   <w:num w:numId="1">
-    <w:abstractNumId w:val="2"/>
+    <w:abstractNumId w:val="4"/>
   </w:num>
   <w:num w:numId="2">
     <w:abstractNumId w:val="1"/>
   </w:num>
   <w:num w:numId="3">
     <w:abstractNumId w:val="0"/>
+  </w:num>
+  <w:num w:numId="4">
+    <w:abstractNumId w:val="3"/>
+  </w:num>
+  <w:num w:numId="5">
+    <w:abstractNumId w:val="2"/>
   </w:num>
 </w:numbering>
 </file>
@@ -3439,6 +3960,27 @@
       <w:u w:val="single"/>
     </w:rPr>
   </w:style>
+  <w:style w:type="character" w:styleId="ab">
+    <w:name w:val="Emphasis"/>
+    <w:basedOn w:val="a0"/>
+    <w:uiPriority w:val="20"/>
+    <w:qFormat/>
+    <w:rsid w:val="00D5450B"/>
+    <w:rPr>
+      <w:i/>
+      <w:iCs/>
+    </w:rPr>
+  </w:style>
+  <w:style w:type="character" w:styleId="ac">
+    <w:name w:val="Placeholder Text"/>
+    <w:basedOn w:val="a0"/>
+    <w:uiPriority w:val="99"/>
+    <w:semiHidden/>
+    <w:rsid w:val="00D5450B"/>
+    <w:rPr>
+      <w:color w:val="808080"/>
+    </w:rPr>
+  </w:style>
 </w:styles>
 </file>
 

</xml_diff>

<commit_message>
Added decoder & plots
</commit_message>
<xml_diff>
--- a/DOC/data.docx
+++ b/DOC/data.docx
@@ -835,7 +835,21 @@
               <w:rPr>
                 <w:i/>
               </w:rPr>
-              <w:t>Включение нагрева нихромовой нити с помощью реле</w:t>
+              <w:t xml:space="preserve">Включение нагрева </w:t>
+            </w:r>
+            <w:proofErr w:type="spellStart"/>
+            <w:r>
+              <w:rPr>
+                <w:i/>
+              </w:rPr>
+              <w:t>нихромовой</w:t>
+            </w:r>
+            <w:proofErr w:type="spellEnd"/>
+            <w:r>
+              <w:rPr>
+                <w:i/>
+              </w:rPr>
+              <w:t xml:space="preserve"> нити с помощью реле</w:t>
             </w:r>
           </w:p>
           <w:p>
@@ -1522,6 +1536,7 @@
               </w:rPr>
               <w:t xml:space="preserve">Модуль </w:t>
             </w:r>
+            <w:proofErr w:type="spellStart"/>
             <w:r>
               <w:rPr>
                 <w:b/>
@@ -1530,6 +1545,7 @@
               </w:rPr>
               <w:t>RadConterX</w:t>
             </w:r>
+            <w:proofErr w:type="spellEnd"/>
             <w:r>
               <w:rPr>
                 <w:b/>
@@ -2214,7 +2230,23 @@
                 <w:b/>
                 <w:bCs/>
               </w:rPr>
-              <w:t>Связь LoRa:</w:t>
+              <w:t xml:space="preserve">Связь </w:t>
+            </w:r>
+            <w:proofErr w:type="spellStart"/>
+            <w:r>
+              <w:rPr>
+                <w:b/>
+                <w:bCs/>
+              </w:rPr>
+              <w:t>LoRa</w:t>
+            </w:r>
+            <w:proofErr w:type="spellEnd"/>
+            <w:r>
+              <w:rPr>
+                <w:b/>
+                <w:bCs/>
+              </w:rPr>
+              <w:t>:</w:t>
             </w:r>
             <w:r>
               <w:t xml:space="preserve"> потеряна на высоте около 3 км.</w:t>
@@ -2367,11 +2399,443 @@
                 <w:lang w:val="ru-RU"/>
               </w:rPr>
             </w:pPr>
-            <w:r>
-              <w:rPr>
-                <w:lang w:val="ru-RU"/>
-              </w:rPr>
-              <w:t xml:space="preserve">Экспериментально подтвердили гипотезу – материалы с наночастицами действительно защитили датчики от радиации. Максимальный фон был зарегистрирован датчиком без защиты, минимальный – с защитой с использованием </w:t>
+            <w:proofErr w:type="gramStart"/>
+            <w:r>
+              <w:rPr>
+                <w:lang w:val="ru-RU"/>
+              </w:rPr>
+              <w:t>Данные</w:t>
+            </w:r>
+            <w:proofErr w:type="gramEnd"/>
+            <w:r>
+              <w:rPr>
+                <w:lang w:val="ru-RU"/>
+              </w:rPr>
+              <w:t xml:space="preserve"> полученные бортовой электроникой</w:t>
+            </w:r>
+            <w:r>
+              <w:rPr>
+                <w:lang w:val="ru-RU"/>
+              </w:rPr>
+              <w:br/>
+            </w:r>
+          </w:p>
+          <w:p>
+            <w:pPr>
+              <w:widowControl w:val="0"/>
+              <w:spacing w:line="240" w:lineRule="auto"/>
+              <w:rPr>
+                <w:lang w:val="ru-RU"/>
+              </w:rPr>
+            </w:pPr>
+            <w:r>
+              <w:rPr>
+                <w:noProof/>
+                <w:lang w:val="ru-RU"/>
+              </w:rPr>
+              <w:drawing>
+                <wp:inline distT="0" distB="0" distL="0" distR="0" wp14:anchorId="7B79AC84" wp14:editId="24DC4A6A">
+                  <wp:extent cx="4486910" cy="1969135"/>
+                  <wp:effectExtent l="0" t="0" r="8890" b="0"/>
+                  <wp:docPr id="9" name="Рисунок 9"/>
+                  <wp:cNvGraphicFramePr>
+                    <a:graphicFrameLocks xmlns:a="http://schemas.openxmlformats.org/drawingml/2006/main" noChangeAspect="1"/>
+                  </wp:cNvGraphicFramePr>
+                  <a:graphic xmlns:a="http://schemas.openxmlformats.org/drawingml/2006/main">
+                    <a:graphicData uri="http://schemas.openxmlformats.org/drawingml/2006/picture">
+                      <pic:pic xmlns:pic="http://schemas.openxmlformats.org/drawingml/2006/picture">
+                        <pic:nvPicPr>
+                          <pic:cNvPr id="0" name="Picture 5"/>
+                          <pic:cNvPicPr>
+                            <a:picLocks noChangeAspect="1" noChangeArrowheads="1"/>
+                          </pic:cNvPicPr>
+                        </pic:nvPicPr>
+                        <pic:blipFill>
+                          <a:blip r:embed="rId7">
+                            <a:extLst>
+                              <a:ext uri="{28A0092B-C50C-407E-A947-70E740481C1C}">
+                                <a14:useLocalDpi xmlns:a14="http://schemas.microsoft.com/office/drawing/2010/main" val="0"/>
+                              </a:ext>
+                            </a:extLst>
+                          </a:blip>
+                          <a:srcRect/>
+                          <a:stretch>
+                            <a:fillRect/>
+                          </a:stretch>
+                        </pic:blipFill>
+                        <pic:spPr bwMode="auto">
+                          <a:xfrm>
+                            <a:off x="0" y="0"/>
+                            <a:ext cx="4486910" cy="1969135"/>
+                          </a:xfrm>
+                          <a:prstGeom prst="rect">
+                            <a:avLst/>
+                          </a:prstGeom>
+                          <a:noFill/>
+                        </pic:spPr>
+                      </pic:pic>
+                    </a:graphicData>
+                  </a:graphic>
+                </wp:inline>
+              </w:drawing>
+            </w:r>
+          </w:p>
+          <w:p>
+            <w:pPr>
+              <w:widowControl w:val="0"/>
+              <w:spacing w:line="240" w:lineRule="auto"/>
+              <w:rPr>
+                <w:lang w:val="ru-RU"/>
+              </w:rPr>
+            </w:pPr>
+            <w:r>
+              <w:rPr>
+                <w:lang w:val="en-US"/>
+              </w:rPr>
+              <w:t>Temp</w:t>
+            </w:r>
+            <w:r>
+              <w:rPr>
+                <w:lang w:val="ru-RU"/>
+              </w:rPr>
+              <w:t>_</w:t>
+            </w:r>
+            <w:proofErr w:type="spellStart"/>
+            <w:r>
+              <w:rPr>
+                <w:lang w:val="en-US"/>
+              </w:rPr>
+              <w:t>cC</w:t>
+            </w:r>
+            <w:proofErr w:type="spellEnd"/>
+            <w:r>
+              <w:rPr>
+                <w:lang w:val="ru-RU"/>
+              </w:rPr>
+              <w:t xml:space="preserve"> – </w:t>
+            </w:r>
+            <w:r>
+              <w:rPr>
+                <w:lang w:val="ru-RU"/>
+              </w:rPr>
+              <w:t xml:space="preserve">температура электроники, </w:t>
+            </w:r>
+            <w:r>
+              <w:rPr>
+                <w:lang w:val="en-US"/>
+              </w:rPr>
+              <w:t>temp</w:t>
+            </w:r>
+            <w:r>
+              <w:rPr>
+                <w:lang w:val="ru-RU"/>
+              </w:rPr>
+              <w:t>_</w:t>
+            </w:r>
+            <w:proofErr w:type="spellStart"/>
+            <w:r>
+              <w:rPr>
+                <w:lang w:val="en-US"/>
+              </w:rPr>
+              <w:t>bt</w:t>
+            </w:r>
+            <w:proofErr w:type="spellEnd"/>
+            <w:r>
+              <w:rPr>
+                <w:lang w:val="ru-RU"/>
+              </w:rPr>
+              <w:t xml:space="preserve">   - </w:t>
+            </w:r>
+            <w:proofErr w:type="gramStart"/>
+            <w:r>
+              <w:rPr>
+                <w:lang w:val="ru-RU"/>
+              </w:rPr>
+              <w:t>температура  АКБ</w:t>
+            </w:r>
+            <w:proofErr w:type="gramEnd"/>
+          </w:p>
+          <w:p>
+            <w:pPr>
+              <w:widowControl w:val="0"/>
+              <w:spacing w:line="240" w:lineRule="auto"/>
+              <w:rPr>
+                <w:lang w:val="ru-RU"/>
+              </w:rPr>
+            </w:pPr>
+            <w:r>
+              <w:rPr>
+                <w:noProof/>
+                <w:lang w:val="ru-RU"/>
+              </w:rPr>
+              <w:lastRenderedPageBreak/>
+              <w:drawing>
+                <wp:inline distT="0" distB="0" distL="0" distR="0" wp14:anchorId="39F57613" wp14:editId="09D02D44">
+                  <wp:extent cx="4474845" cy="1999615"/>
+                  <wp:effectExtent l="0" t="0" r="1905" b="635"/>
+                  <wp:docPr id="8" name="Рисунок 8"/>
+                  <wp:cNvGraphicFramePr>
+                    <a:graphicFrameLocks xmlns:a="http://schemas.openxmlformats.org/drawingml/2006/main" noChangeAspect="1"/>
+                  </wp:cNvGraphicFramePr>
+                  <a:graphic xmlns:a="http://schemas.openxmlformats.org/drawingml/2006/main">
+                    <a:graphicData uri="http://schemas.openxmlformats.org/drawingml/2006/picture">
+                      <pic:pic xmlns:pic="http://schemas.openxmlformats.org/drawingml/2006/picture">
+                        <pic:nvPicPr>
+                          <pic:cNvPr id="0" name="Picture 4"/>
+                          <pic:cNvPicPr>
+                            <a:picLocks noChangeAspect="1" noChangeArrowheads="1"/>
+                          </pic:cNvPicPr>
+                        </pic:nvPicPr>
+                        <pic:blipFill>
+                          <a:blip r:embed="rId8">
+                            <a:extLst>
+                              <a:ext uri="{28A0092B-C50C-407E-A947-70E740481C1C}">
+                                <a14:useLocalDpi xmlns:a14="http://schemas.microsoft.com/office/drawing/2010/main" val="0"/>
+                              </a:ext>
+                            </a:extLst>
+                          </a:blip>
+                          <a:srcRect/>
+                          <a:stretch>
+                            <a:fillRect/>
+                          </a:stretch>
+                        </pic:blipFill>
+                        <pic:spPr bwMode="auto">
+                          <a:xfrm>
+                            <a:off x="0" y="0"/>
+                            <a:ext cx="4474845" cy="1999615"/>
+                          </a:xfrm>
+                          <a:prstGeom prst="rect">
+                            <a:avLst/>
+                          </a:prstGeom>
+                          <a:noFill/>
+                        </pic:spPr>
+                      </pic:pic>
+                    </a:graphicData>
+                  </a:graphic>
+                </wp:inline>
+              </w:drawing>
+            </w:r>
+          </w:p>
+          <w:p>
+            <w:pPr>
+              <w:widowControl w:val="0"/>
+              <w:spacing w:line="240" w:lineRule="auto"/>
+              <w:rPr>
+                <w:lang w:val="ru-RU"/>
+              </w:rPr>
+            </w:pPr>
+          </w:p>
+          <w:p>
+            <w:pPr>
+              <w:widowControl w:val="0"/>
+              <w:spacing w:line="240" w:lineRule="auto"/>
+              <w:rPr>
+                <w:lang w:val="ru-RU"/>
+              </w:rPr>
+            </w:pPr>
+            <w:r>
+              <w:rPr>
+                <w:noProof/>
+                <w:lang w:val="ru-RU"/>
+              </w:rPr>
+              <w:drawing>
+                <wp:inline distT="0" distB="0" distL="0" distR="0" wp14:anchorId="7B6EDC69" wp14:editId="286454E0">
+                  <wp:extent cx="4474845" cy="1999615"/>
+                  <wp:effectExtent l="0" t="0" r="1905" b="635"/>
+                  <wp:docPr id="7" name="Рисунок 7"/>
+                  <wp:cNvGraphicFramePr>
+                    <a:graphicFrameLocks xmlns:a="http://schemas.openxmlformats.org/drawingml/2006/main" noChangeAspect="1"/>
+                  </wp:cNvGraphicFramePr>
+                  <a:graphic xmlns:a="http://schemas.openxmlformats.org/drawingml/2006/main">
+                    <a:graphicData uri="http://schemas.openxmlformats.org/drawingml/2006/picture">
+                      <pic:pic xmlns:pic="http://schemas.openxmlformats.org/drawingml/2006/picture">
+                        <pic:nvPicPr>
+                          <pic:cNvPr id="0" name="Picture 3"/>
+                          <pic:cNvPicPr>
+                            <a:picLocks noChangeAspect="1" noChangeArrowheads="1"/>
+                          </pic:cNvPicPr>
+                        </pic:nvPicPr>
+                        <pic:blipFill>
+                          <a:blip r:embed="rId9">
+                            <a:extLst>
+                              <a:ext uri="{28A0092B-C50C-407E-A947-70E740481C1C}">
+                                <a14:useLocalDpi xmlns:a14="http://schemas.microsoft.com/office/drawing/2010/main" val="0"/>
+                              </a:ext>
+                            </a:extLst>
+                          </a:blip>
+                          <a:srcRect/>
+                          <a:stretch>
+                            <a:fillRect/>
+                          </a:stretch>
+                        </pic:blipFill>
+                        <pic:spPr bwMode="auto">
+                          <a:xfrm>
+                            <a:off x="0" y="0"/>
+                            <a:ext cx="4474845" cy="1999615"/>
+                          </a:xfrm>
+                          <a:prstGeom prst="rect">
+                            <a:avLst/>
+                          </a:prstGeom>
+                          <a:noFill/>
+                        </pic:spPr>
+                      </pic:pic>
+                    </a:graphicData>
+                  </a:graphic>
+                </wp:inline>
+              </w:drawing>
+            </w:r>
+          </w:p>
+          <w:p>
+            <w:pPr>
+              <w:widowControl w:val="0"/>
+              <w:spacing w:line="240" w:lineRule="auto"/>
+              <w:rPr>
+                <w:lang w:val="ru-RU"/>
+              </w:rPr>
+            </w:pPr>
+            <w:r>
+              <w:rPr>
+                <w:lang w:val="ru-RU"/>
+              </w:rPr>
+              <w:t xml:space="preserve">Здесь 3 цвета – оси </w:t>
+            </w:r>
+            <w:r>
+              <w:rPr>
+                <w:lang w:val="en-US"/>
+              </w:rPr>
+              <w:t>XYZ</w:t>
+            </w:r>
+            <w:r>
+              <w:rPr>
+                <w:lang w:val="ru-RU"/>
+              </w:rPr>
+              <w:t>, черная линия – модуль (усреднен)</w:t>
+            </w:r>
+          </w:p>
+          <w:p>
+            <w:pPr>
+              <w:widowControl w:val="0"/>
+              <w:spacing w:line="240" w:lineRule="auto"/>
+              <w:rPr>
+                <w:lang w:val="ru-RU"/>
+              </w:rPr>
+            </w:pPr>
+            <w:r>
+              <w:rPr>
+                <w:noProof/>
+                <w:lang w:val="ru-RU"/>
+              </w:rPr>
+              <w:lastRenderedPageBreak/>
+              <w:drawing>
+                <wp:inline distT="0" distB="0" distL="0" distR="0" wp14:anchorId="39DF2F53" wp14:editId="1F57988F">
+                  <wp:extent cx="4474845" cy="1999615"/>
+                  <wp:effectExtent l="0" t="0" r="1905" b="635"/>
+                  <wp:docPr id="6" name="Рисунок 6"/>
+                  <wp:cNvGraphicFramePr>
+                    <a:graphicFrameLocks xmlns:a="http://schemas.openxmlformats.org/drawingml/2006/main" noChangeAspect="1"/>
+                  </wp:cNvGraphicFramePr>
+                  <a:graphic xmlns:a="http://schemas.openxmlformats.org/drawingml/2006/main">
+                    <a:graphicData uri="http://schemas.openxmlformats.org/drawingml/2006/picture">
+                      <pic:pic xmlns:pic="http://schemas.openxmlformats.org/drawingml/2006/picture">
+                        <pic:nvPicPr>
+                          <pic:cNvPr id="0" name="Picture 2"/>
+                          <pic:cNvPicPr>
+                            <a:picLocks noChangeAspect="1" noChangeArrowheads="1"/>
+                          </pic:cNvPicPr>
+                        </pic:nvPicPr>
+                        <pic:blipFill>
+                          <a:blip r:embed="rId10">
+                            <a:extLst>
+                              <a:ext uri="{28A0092B-C50C-407E-A947-70E740481C1C}">
+                                <a14:useLocalDpi xmlns:a14="http://schemas.microsoft.com/office/drawing/2010/main" val="0"/>
+                              </a:ext>
+                            </a:extLst>
+                          </a:blip>
+                          <a:srcRect/>
+                          <a:stretch>
+                            <a:fillRect/>
+                          </a:stretch>
+                        </pic:blipFill>
+                        <pic:spPr bwMode="auto">
+                          <a:xfrm>
+                            <a:off x="0" y="0"/>
+                            <a:ext cx="4474845" cy="1999615"/>
+                          </a:xfrm>
+                          <a:prstGeom prst="rect">
+                            <a:avLst/>
+                          </a:prstGeom>
+                          <a:noFill/>
+                        </pic:spPr>
+                      </pic:pic>
+                    </a:graphicData>
+                  </a:graphic>
+                </wp:inline>
+              </w:drawing>
+            </w:r>
+          </w:p>
+          <w:p>
+            <w:pPr>
+              <w:widowControl w:val="0"/>
+              <w:spacing w:line="240" w:lineRule="auto"/>
+              <w:rPr>
+                <w:lang w:val="ru-RU"/>
+              </w:rPr>
+            </w:pPr>
+            <w:r>
+              <w:rPr>
+                <w:lang w:val="ru-RU"/>
+              </w:rPr>
+              <w:t>Экспериментально подтвердили гипотезу – материалы с наночастицами действительно защитили датчики от радиации. Максимальный фон был зарегистрирован датчиком без защиты</w:t>
+            </w:r>
+            <w:r>
+              <w:rPr>
+                <w:lang w:val="ru-RU"/>
+              </w:rPr>
+              <w:t xml:space="preserve"> (</w:t>
+            </w:r>
+            <w:r>
+              <w:rPr>
+                <w:lang w:val="ru-RU"/>
+              </w:rPr>
+              <w:t>канал 2</w:t>
+            </w:r>
+            <w:proofErr w:type="gramStart"/>
+            <w:r>
+              <w:rPr>
+                <w:lang w:val="ru-RU"/>
+              </w:rPr>
+              <w:t xml:space="preserve">, </w:t>
+            </w:r>
+            <w:r>
+              <w:rPr>
+                <w:lang w:val="ru-RU"/>
+              </w:rPr>
+              <w:t>&gt;</w:t>
+            </w:r>
+            <w:proofErr w:type="gramEnd"/>
+            <w:r>
+              <w:rPr>
+                <w:lang w:val="ru-RU"/>
+              </w:rPr>
+              <w:t xml:space="preserve">  500 </w:t>
+            </w:r>
+            <w:r>
+              <w:rPr>
+                <w:lang w:val="ru-RU"/>
+              </w:rPr>
+              <w:t>событий пиковое значение</w:t>
+            </w:r>
+            <w:r>
+              <w:rPr>
+                <w:lang w:val="ru-RU"/>
+              </w:rPr>
+              <w:t>)</w:t>
+            </w:r>
+            <w:r>
+              <w:rPr>
+                <w:lang w:val="ru-RU"/>
+              </w:rPr>
+              <w:t xml:space="preserve">, минимальный – с защитой с использованием </w:t>
             </w:r>
             <m:oMath>
               <m:r>
@@ -2411,6 +2875,12 @@
                 </m:sub>
               </m:sSub>
             </m:oMath>
+            <w:r>
+              <w:rPr>
+                <w:lang w:val="ru-RU"/>
+              </w:rPr>
+              <w:t xml:space="preserve"> (канал 4, до 200 событий)</w:t>
+            </w:r>
           </w:p>
         </w:tc>
       </w:tr>
@@ -2433,6 +2903,7 @@
               <w:jc w:val="center"/>
             </w:pPr>
             <w:r>
+              <w:lastRenderedPageBreak/>
               <w:t>10</w:t>
             </w:r>
           </w:p>
@@ -2496,8 +2967,16 @@
               <w:rPr>
                 <w:b/>
               </w:rPr>
-              <w:t>.txt</w:t>
-            </w:r>
+              <w:t>.</w:t>
+            </w:r>
+            <w:proofErr w:type="spellStart"/>
+            <w:r>
+              <w:rPr>
+                <w:b/>
+              </w:rPr>
+              <w:t>txt</w:t>
+            </w:r>
+            <w:proofErr w:type="spellEnd"/>
             <w:r>
               <w:t>”</w:t>
             </w:r>
@@ -2555,7 +3034,7 @@
                 <w:lang w:val="ru-RU"/>
               </w:rPr>
             </w:pPr>
-            <w:hyperlink r:id="rId7" w:history="1">
+            <w:hyperlink r:id="rId11" w:history="1">
               <w:r>
                 <w:rPr>
                   <w:rStyle w:val="a8"/>
@@ -2603,7 +3082,7 @@
                 <w:lang w:val="ru-RU"/>
               </w:rPr>
             </w:pPr>
-            <w:hyperlink r:id="rId8" w:history="1">
+            <w:hyperlink r:id="rId12" w:history="1">
               <w:r>
                 <w:rPr>
                   <w:rStyle w:val="a8"/>
@@ -2651,7 +3130,7 @@
                 <w:lang w:val="ru-RU"/>
               </w:rPr>
             </w:pPr>
-            <w:hyperlink r:id="rId9" w:history="1">
+            <w:hyperlink r:id="rId13" w:history="1">
               <w:r>
                 <w:rPr>
                   <w:rStyle w:val="a8"/>

</xml_diff>